<commit_message>
charts.js added for reporting analysis purpose
</commit_message>
<xml_diff>
--- a/uploaded/temp/update.docx
+++ b/uploaded/temp/update.docx
@@ -6467,12 +6467,13 @@
               <w:rPr>
                 <w:rFonts w:ascii="Arial Black" w:hAnsi="Arial Black" w:cs="Arial"/>
                 <w:b/>
-                <w:color w:val="FF0000"/>
-                <w:sz w:val="12"/>
-                <w:szCs w:val="12"/>
-              </w:rPr>
-              <w:t>PHL</w:t>
-            </w:r>
+                <w:sz w:val="12"/>
+                <w:szCs w:val="12"/>
+              </w:rPr>
+              <w:t>AUD</w:t>
+            </w:r>
+            <w:bookmarkStart w:id="0" w:name="_GoBack"/>
+            <w:bookmarkEnd w:id="0"/>
           </w:p>
         </w:tc>
         <w:tc>
@@ -6729,6 +6730,60 @@
                 <w:szCs w:val="12"/>
               </w:rPr>
             </w:pPr>
+            <w:r>
+              <w:rPr>
+                <w:rFonts w:ascii="Arial Black" w:hAnsi="Arial Black" w:cs="Arial"/>
+                <w:b/>
+                <w:color w:val="FF0000"/>
+                <w:sz w:val="12"/>
+                <w:szCs w:val="12"/>
+              </w:rPr>
+              <w:t>CS-121(</w:t>
+            </w:r>
+            <w:proofErr w:type="spellStart"/>
+            <w:r>
+              <w:rPr>
+                <w:rFonts w:ascii="Arial Black" w:hAnsi="Arial Black" w:cs="Arial"/>
+                <w:b/>
+                <w:color w:val="FF0000"/>
+                <w:sz w:val="12"/>
+                <w:szCs w:val="12"/>
+              </w:rPr>
+              <w:t>C.Sc</w:t>
+            </w:r>
+            <w:proofErr w:type="spellEnd"/>
+            <w:r>
+              <w:rPr>
+                <w:rFonts w:ascii="Arial Black" w:hAnsi="Arial Black" w:cs="Arial"/>
+                <w:b/>
+                <w:color w:val="FF0000"/>
+                <w:sz w:val="12"/>
+                <w:szCs w:val="12"/>
+              </w:rPr>
+              <w:t>.)</w:t>
+            </w:r>
+          </w:p>
+          <w:p>
+            <w:pPr>
+              <w:pStyle w:val="NoSpacing"/>
+              <w:rPr>
+                <w:rFonts w:ascii="Arial Black" w:hAnsi="Arial Black" w:cs="Arial"/>
+                <w:b/>
+                <w:color w:val="FF0000"/>
+                <w:sz w:val="12"/>
+                <w:szCs w:val="12"/>
+              </w:rPr>
+            </w:pPr>
+            <w:r>
+              <w:rPr>
+                <w:rFonts w:ascii="Arial Black" w:hAnsi="Arial Black" w:cs="Arial"/>
+                <w:b/>
+                <w:color w:val="FF0000"/>
+                <w:sz w:val="12"/>
+                <w:szCs w:val="12"/>
+              </w:rPr>
+              <w:t>Object Oriented Programming</w:t>
+            </w:r>
           </w:p>
         </w:tc>
         <w:tc>
@@ -8421,64 +8476,10 @@
               <w:rPr>
                 <w:rFonts w:ascii="Arial Black" w:hAnsi="Arial Black" w:cs="Arial"/>
                 <w:b/>
-                <w:color w:val="FF0000"/>
-                <w:sz w:val="12"/>
-                <w:szCs w:val="12"/>
-              </w:rPr>
-            </w:pPr>
-            <w:r>
-              <w:rPr>
-                <w:rFonts w:ascii="Arial Black" w:hAnsi="Arial Black" w:cs="Arial"/>
-                <w:b/>
-                <w:color w:val="FF0000"/>
-                <w:sz w:val="12"/>
-                <w:szCs w:val="12"/>
-              </w:rPr>
-              <w:t>CS-121(</w:t>
-            </w:r>
-            <w:proofErr w:type="spellStart"/>
-            <w:r>
-              <w:rPr>
-                <w:rFonts w:ascii="Arial Black" w:hAnsi="Arial Black" w:cs="Arial"/>
-                <w:b/>
-                <w:color w:val="FF0000"/>
-                <w:sz w:val="12"/>
-                <w:szCs w:val="12"/>
-              </w:rPr>
-              <w:t>C.Sc</w:t>
-            </w:r>
-            <w:proofErr w:type="spellEnd"/>
-            <w:r>
-              <w:rPr>
-                <w:rFonts w:ascii="Arial Black" w:hAnsi="Arial Black" w:cs="Arial"/>
-                <w:b/>
-                <w:color w:val="FF0000"/>
-                <w:sz w:val="12"/>
-                <w:szCs w:val="12"/>
-              </w:rPr>
-              <w:t>.)</w:t>
-            </w:r>
-          </w:p>
-          <w:p>
-            <w:pPr>
-              <w:pStyle w:val="NoSpacing"/>
-              <w:rPr>
-                <w:rFonts w:ascii="Arial Black" w:hAnsi="Arial Black" w:cs="Arial"/>
-                <w:b/>
-                <w:sz w:val="12"/>
-                <w:szCs w:val="12"/>
-              </w:rPr>
-            </w:pPr>
-            <w:r>
-              <w:rPr>
-                <w:rFonts w:ascii="Arial Black" w:hAnsi="Arial Black" w:cs="Arial"/>
-                <w:b/>
-                <w:color w:val="FF0000"/>
-                <w:sz w:val="12"/>
-                <w:szCs w:val="12"/>
-              </w:rPr>
-              <w:t>Object Oriented Programming</w:t>
-            </w:r>
+                <w:sz w:val="12"/>
+                <w:szCs w:val="12"/>
+              </w:rPr>
+            </w:pPr>
           </w:p>
         </w:tc>
         <w:tc>
@@ -8500,17 +8501,6 @@
                 <w:szCs w:val="12"/>
               </w:rPr>
             </w:pPr>
-            <w:r>
-              <w:rPr>
-                <w:rFonts w:ascii="Arial Black" w:hAnsi="Arial Black" w:cs="Arial"/>
-                <w:b/>
-                <w:sz w:val="12"/>
-                <w:szCs w:val="12"/>
-              </w:rPr>
-              <w:t>CSL</w:t>
-            </w:r>
-            <w:bookmarkStart w:id="0" w:name="_GoBack"/>
-            <w:bookmarkEnd w:id="0"/>
           </w:p>
         </w:tc>
       </w:tr>
@@ -21371,7 +21361,16 @@
                 <w:sz w:val="12"/>
                 <w:szCs w:val="12"/>
               </w:rPr>
-              <w:t xml:space="preserve">ES- 293 </w:t>
+              <w:t>ES-</w:t>
+            </w:r>
+            <w:r>
+              <w:rPr>
+                <w:rFonts w:ascii="Arial Black" w:hAnsi="Arial Black"/>
+                <w:b/>
+                <w:sz w:val="12"/>
+                <w:szCs w:val="12"/>
+              </w:rPr>
+              <w:t xml:space="preserve">293 </w:t>
             </w:r>
             <w:r>
               <w:rPr>
@@ -26755,7 +26754,7 @@
                 <w:sz w:val="12"/>
                 <w:szCs w:val="12"/>
               </w:rPr>
-              <w:t xml:space="preserve">/ EL - </w:t>
+              <w:t>/ EL-</w:t>
             </w:r>
             <w:r>
               <w:rPr>
@@ -29380,7 +29379,7 @@
 </file>
 
 <file path=customXml/itemProps1.xml><?xml version="1.0" encoding="utf-8"?>
-<ds:datastoreItem xmlns:ds="http://schemas.openxmlformats.org/officeDocument/2006/customXml" ds:itemID="{2886D6DE-F437-428A-B4CC-2A73B19FF53A}">
+<ds:datastoreItem xmlns:ds="http://schemas.openxmlformats.org/officeDocument/2006/customXml" ds:itemID="{8A06A2D8-5A32-411B-8181-CCA007F0D2CC}">
   <ds:schemaRefs>
     <ds:schemaRef ds:uri="http://schemas.openxmlformats.org/officeDocument/2006/bibliography"/>
   </ds:schemaRefs>

</xml_diff>